<commit_message>
adding CAPSTONE-related content to this repository.
</commit_message>
<xml_diff>
--- a/C.A.R.T._-_Carry_Assist_Robotic_Transport.docx
+++ b/C.A.R.T._-_Carry_Assist_Robotic_Transport.docx
@@ -23,14 +23,7 @@
       </w:r>
     </w:p>
     <w:p>
-      <w:pPr>
-        <w:jc w:val="center"/>
-      </w:pPr>
       <w:r>
-        <w:rPr>
-          <w:rFonts w:ascii="Times New Roman" w:hAnsi="Times New Roman"/>
-          <w:sz w:val="24"/>
-        </w:rPr>
         <w:t>C.A.R.T. - Carry Assist Robotic Transport</w:t>
       </w:r>
     </w:p>
@@ -40,13 +33,55 @@
       </w:r>
     </w:p>
     <w:p>
-      <w:pPr>
-        <w:spacing w:line="720" w:lineRule="exact"/>
-      </w:pPr>
       <w:r>
-        <w:t xml:space="preserve">This project is supposed to help everyone in the University of California move heavy loads across campus and soft ground sections, due to lack of available parking for vehicles and the moutainous terrain. This will make our university more accessible for the elderly and disabled individuals, and make life easier for the students and faculty alike. The deliverable might be used for research (HARE lab involvement will affect the project outcome), but it will definetly be used by the UCSC community. Relevant references and links - https://clearpathrobotics.com/robots/   </w:t>
+        <w:t xml:space="preserve">This project is supposed to help everyone in the University of California move heavy loads across campus and soft ground sections, due to lack of available parking for vehicles and the mountainous terrain. This will make our university more accessible for the elderly and disabled </w:t>
       </w:r>
+      <w:proofErr w:type="gramStart"/>
+      <w:r>
+        <w:t>individuals, and</w:t>
+      </w:r>
+      <w:proofErr w:type="gramEnd"/>
+      <w:r>
+        <w:t xml:space="preserve"> make life easier for the students and faculty alike. The deliverable might be used for research (HARE lab involvement will affect the project outcome), but it will </w:t>
+      </w:r>
+      <w:proofErr w:type="gramStart"/>
+      <w:r>
+        <w:t>definitely be</w:t>
+      </w:r>
+      <w:proofErr w:type="gramEnd"/>
+      <w:r>
+        <w:t xml:space="preserve"> used by the UCSC community.</w:t>
+      </w:r>
+    </w:p>
+    <w:p>
+      <w:r>
+        <w:t>Relevant references and links - </w:t>
+      </w:r>
+    </w:p>
+    <w:p>
+      <w:pPr>
+        <w:numPr>
+          <w:ilvl w:val="0"/>
+          <w:numId w:val="10"/>
+        </w:numPr>
+      </w:pPr>
       <w:hyperlink r:id="rId8" w:history="1">
+        <w:r>
+          <w:rPr>
+            <w:rStyle w:val="Hyperlink"/>
+          </w:rPr>
+          <w:t>https://clearpathrobotics.com/robots/</w:t>
+        </w:r>
+      </w:hyperlink>
+    </w:p>
+    <w:p>
+      <w:pPr>
+        <w:numPr>
+          <w:ilvl w:val="0"/>
+          <w:numId w:val="10"/>
+        </w:numPr>
+      </w:pPr>
+      <w:hyperlink r:id="rId9" w:history="1">
         <w:r>
           <w:rPr>
             <w:rStyle w:val="Hyperlink"/>
@@ -55,49 +90,90 @@
         </w:r>
       </w:hyperlink>
     </w:p>
-    <w:p>
-      <w:pPr>
-        <w:spacing w:line="720" w:lineRule="exact"/>
-      </w:pPr>
-    </w:p>
+    <w:p/>
     <w:p>
       <w:r>
         <w:t>Problem Statement:</w:t>
       </w:r>
     </w:p>
     <w:p>
-      <w:pPr>
-        <w:spacing w:line="720" w:lineRule="exact"/>
-      </w:pPr>
       <w:r>
-        <w:t xml:space="preserve">There is a large gap that large vehicles such as cars and semi trucks can’t provide on the UCSC campus for moving heavy loads. The main challenges is to have a robotic cart that is durable enough to carry a 10-50 pound load up a steep incline. The goal is to transport loads of goods to reach different destinations across campus without putting significant strain on their bodies. </w:t>
+        <w:t>There is a large gap that large vehicles such as cars and semi trucks can’t provide on the UCSC campus for moving heavy loads. The main challenge is to have a robotic cart that is durable enough to carry a 10-50 pound load up a steep incline. The goal is to transport loads of goods to reach different destinations across campus without putting significant strain on their bodies. </w:t>
+      </w:r>
+    </w:p>
+    <w:p/>
+    <w:p>
+      <w:r>
+        <w:br w:type="page"/>
       </w:r>
     </w:p>
     <w:p>
       <w:r>
         <w:lastRenderedPageBreak/>
-        <w:t>Image:</w:t>
+        <w:t>Image: [starship project from UC Irvine]</w:t>
       </w:r>
     </w:p>
     <w:p>
-      <w:pPr>
-        <w:spacing w:line="720" w:lineRule="exact"/>
-      </w:pPr>
       <w:r>
-        <w:t>[starship project from UC Irvine]</w:t>
+        <w:drawing>
+          <wp:inline distT="0" distB="0" distL="0" distR="0" wp14:anchorId="792545E8" wp14:editId="4BB6C602">
+            <wp:extent cx="5435600" cy="4229100"/>
+            <wp:effectExtent l="0" t="0" r="0" b="0"/>
+            <wp:docPr id="1201839552" name="Picture 2" descr="A person standing next to several robots&#10;&#10;AI-generated content may be incorrect."/>
+            <wp:cNvGraphicFramePr>
+              <a:graphicFrameLocks xmlns:a="http://schemas.openxmlformats.org/drawingml/2006/main" noChangeAspect="1"/>
+            </wp:cNvGraphicFramePr>
+            <a:graphic xmlns:a="http://schemas.openxmlformats.org/drawingml/2006/main">
+              <a:graphicData uri="http://schemas.openxmlformats.org/drawingml/2006/picture">
+                <pic:pic xmlns:pic="http://schemas.openxmlformats.org/drawingml/2006/picture">
+                  <pic:nvPicPr>
+                    <pic:cNvPr id="1201839552" name="Picture 2" descr="A person standing next to several robots&#10;&#10;AI-generated content may be incorrect."/>
+                    <pic:cNvPicPr>
+                      <a:picLocks noChangeAspect="1" noChangeArrowheads="1"/>
+                    </pic:cNvPicPr>
+                  </pic:nvPicPr>
+                  <pic:blipFill>
+                    <a:blip r:embed="rId10">
+                      <a:extLst>
+                        <a:ext uri="{28A0092B-C50C-407E-A947-70E740481C1C}">
+                          <a14:useLocalDpi xmlns:a14="http://schemas.microsoft.com/office/drawing/2010/main" val="0"/>
+                        </a:ext>
+                      </a:extLst>
+                    </a:blip>
+                    <a:srcRect/>
+                    <a:stretch>
+                      <a:fillRect/>
+                    </a:stretch>
+                  </pic:blipFill>
+                  <pic:spPr bwMode="auto">
+                    <a:xfrm>
+                      <a:off x="0" y="0"/>
+                      <a:ext cx="5435600" cy="4229100"/>
+                    </a:xfrm>
+                    <a:prstGeom prst="rect">
+                      <a:avLst/>
+                    </a:prstGeom>
+                    <a:noFill/>
+                    <a:ln>
+                      <a:noFill/>
+                    </a:ln>
+                  </pic:spPr>
+                </pic:pic>
+              </a:graphicData>
+            </a:graphic>
+          </wp:inline>
+        </w:drawing>
       </w:r>
     </w:p>
+    <w:p/>
     <w:p>
       <w:r>
         <w:t>Target End User/Client Profile:</w:t>
       </w:r>
     </w:p>
     <w:p>
-      <w:pPr>
-        <w:spacing w:line="720" w:lineRule="exact"/>
-      </w:pPr>
       <w:r>
-        <w:t>The end users of this product are UCSC students (campus-wide survey needs to be done), research labs, faculty, visitors, university clubs.</w:t>
+        <w:t>The end users of this product are UCSC students (campus-wide survey needs to be done), research labs, faculty, visitors, and university clubs.</w:t>
       </w:r>
     </w:p>
     <w:p>
@@ -107,10 +183,32 @@
     </w:p>
     <w:p>
       <w:pPr>
-        <w:spacing w:line="720" w:lineRule="exact"/>
+        <w:numPr>
+          <w:ilvl w:val="0"/>
+          <w:numId w:val="11"/>
+        </w:numPr>
       </w:pPr>
       <w:r>
-        <w:t>(to be added)</w:t>
+        <w:t>Team structure will be determined based on final team size and project requirements.</w:t>
+      </w:r>
+    </w:p>
+    <w:p>
+      <w:pPr>
+        <w:numPr>
+          <w:ilvl w:val="0"/>
+          <w:numId w:val="11"/>
+        </w:numPr>
+      </w:pPr>
+      <w:r>
+        <w:t xml:space="preserve">The project scope is predominantly mechanical engineering and </w:t>
+      </w:r>
+      <w:proofErr w:type="gramStart"/>
+      <w:r>
+        <w:t>hardware-focused</w:t>
+      </w:r>
+      <w:proofErr w:type="gramEnd"/>
+      <w:r>
+        <w:t>.</w:t>
       </w:r>
     </w:p>
     <w:p>
@@ -120,27 +218,103 @@
     </w:p>
     <w:p>
       <w:pPr>
-        <w:spacing w:line="720" w:lineRule="exact"/>
+        <w:numPr>
+          <w:ilvl w:val="0"/>
+          <w:numId w:val="12"/>
+        </w:numPr>
       </w:pPr>
       <w:r>
-        <w:t>(to be added)</w:t>
+        <w:t>(to be added during brainstorming)</w:t>
       </w:r>
     </w:p>
     <w:p>
       <w:r>
+        <w:br w:type="page"/>
+      </w:r>
+    </w:p>
+    <w:p>
+      <w:r>
+        <w:lastRenderedPageBreak/>
         <w:t>Project Timeline and Major Milestones:</w:t>
       </w:r>
     </w:p>
     <w:p>
       <w:pPr>
-        <w:spacing w:line="720" w:lineRule="exact"/>
-      </w:pPr>
+        <w:numPr>
+          <w:ilvl w:val="0"/>
+          <w:numId w:val="13"/>
+        </w:numPr>
+      </w:pPr>
+      <w:proofErr w:type="gramStart"/>
       <w:r>
-        <w:t>(to be added)</w:t>
+        <w:t>6 month</w:t>
+      </w:r>
+      <w:proofErr w:type="gramEnd"/>
+      <w:r>
+        <w:t xml:space="preserve"> timeline</w:t>
       </w:r>
     </w:p>
+    <w:p>
+      <w:r>
+        <w:t>Month 1: Brainstorming</w:t>
+      </w:r>
+    </w:p>
+    <w:p>
+      <w:r>
+        <w:t>Month 2: Component sourcing and ordering the hardware parts</w:t>
+      </w:r>
+    </w:p>
+    <w:p>
+      <w:r>
+        <w:t>Month 3: Concurrent subsystem development</w:t>
+      </w:r>
+    </w:p>
+    <w:p>
+      <w:pPr>
+        <w:numPr>
+          <w:ilvl w:val="0"/>
+          <w:numId w:val="14"/>
+        </w:numPr>
+      </w:pPr>
+      <w:r>
+        <w:t>Mechanical: Chassis prototyping and fabrication</w:t>
+      </w:r>
+    </w:p>
+    <w:p>
+      <w:pPr>
+        <w:numPr>
+          <w:ilvl w:val="0"/>
+          <w:numId w:val="14"/>
+        </w:numPr>
+      </w:pPr>
+      <w:r>
+        <w:t>Software: Finite state machine architecture and implementation</w:t>
+      </w:r>
+    </w:p>
+    <w:p>
+      <w:pPr>
+        <w:numPr>
+          <w:ilvl w:val="0"/>
+          <w:numId w:val="14"/>
+        </w:numPr>
+      </w:pPr>
+      <w:r>
+        <w:t>Electronics: Embedded system integration and sensor interfacing</w:t>
+      </w:r>
+    </w:p>
+    <w:p>
+      <w:r>
+        <w:t>Month 4: Validation and verification phase including software debugging, hardware stress testing, and mechanical iteration.</w:t>
+      </w:r>
+    </w:p>
+    <w:p>
+      <w:r>
+        <w:t>Month 5-6: System integration, performance benchmarking, and extension objectives (if we’ve already completed the baseline goals)</w:t>
+      </w:r>
+    </w:p>
+    <w:p/>
     <w:sectPr>
-      <w:headerReference w:type="default" r:id="rId9"/>
+      <w:headerReference w:type="default" r:id="rId11"/>
       <w:pgSz w:w="12240" w:h="15840"/>
       <w:pgMar w:top="1440" w:right="1440" w:bottom="1440" w:left="1440" w:header="720" w:footer="720" w:gutter="0"/>
       <w:cols w:space="720"/>
@@ -387,6 +561,751 @@
       </w:pPr>
       <w:rPr>
         <w:rFonts w:ascii="Symbol" w:hAnsi="Symbol" w:hint="default"/>
+      </w:rPr>
+    </w:lvl>
+  </w:abstractNum>
+  <w:abstractNum w:abstractNumId="9" w15:restartNumberingAfterBreak="0">
+    <w:nsid w:val="130D19F5"/>
+    <w:multiLevelType w:val="multilevel"/>
+    <w:tmpl w:val="F036DB66"/>
+    <w:lvl w:ilvl="0">
+      <w:start w:val="1"/>
+      <w:numFmt w:val="bullet"/>
+      <w:lvlText w:val=""/>
+      <w:lvlJc w:val="left"/>
+      <w:pPr>
+        <w:tabs>
+          <w:tab w:val="num" w:pos="720"/>
+        </w:tabs>
+        <w:ind w:left="720" w:hanging="360"/>
+      </w:pPr>
+      <w:rPr>
+        <w:rFonts w:ascii="Symbol" w:hAnsi="Symbol" w:hint="default"/>
+        <w:sz w:val="20"/>
+      </w:rPr>
+    </w:lvl>
+    <w:lvl w:ilvl="1" w:tentative="1">
+      <w:start w:val="1"/>
+      <w:numFmt w:val="bullet"/>
+      <w:lvlText w:val="o"/>
+      <w:lvlJc w:val="left"/>
+      <w:pPr>
+        <w:tabs>
+          <w:tab w:val="num" w:pos="1440"/>
+        </w:tabs>
+        <w:ind w:left="1440" w:hanging="360"/>
+      </w:pPr>
+      <w:rPr>
+        <w:rFonts w:ascii="Courier New" w:hAnsi="Courier New" w:hint="default"/>
+        <w:sz w:val="20"/>
+      </w:rPr>
+    </w:lvl>
+    <w:lvl w:ilvl="2" w:tentative="1">
+      <w:start w:val="1"/>
+      <w:numFmt w:val="bullet"/>
+      <w:lvlText w:val=""/>
+      <w:lvlJc w:val="left"/>
+      <w:pPr>
+        <w:tabs>
+          <w:tab w:val="num" w:pos="2160"/>
+        </w:tabs>
+        <w:ind w:left="2160" w:hanging="360"/>
+      </w:pPr>
+      <w:rPr>
+        <w:rFonts w:ascii="Wingdings" w:hAnsi="Wingdings" w:hint="default"/>
+        <w:sz w:val="20"/>
+      </w:rPr>
+    </w:lvl>
+    <w:lvl w:ilvl="3" w:tentative="1">
+      <w:start w:val="1"/>
+      <w:numFmt w:val="bullet"/>
+      <w:lvlText w:val=""/>
+      <w:lvlJc w:val="left"/>
+      <w:pPr>
+        <w:tabs>
+          <w:tab w:val="num" w:pos="2880"/>
+        </w:tabs>
+        <w:ind w:left="2880" w:hanging="360"/>
+      </w:pPr>
+      <w:rPr>
+        <w:rFonts w:ascii="Wingdings" w:hAnsi="Wingdings" w:hint="default"/>
+        <w:sz w:val="20"/>
+      </w:rPr>
+    </w:lvl>
+    <w:lvl w:ilvl="4" w:tentative="1">
+      <w:start w:val="1"/>
+      <w:numFmt w:val="bullet"/>
+      <w:lvlText w:val=""/>
+      <w:lvlJc w:val="left"/>
+      <w:pPr>
+        <w:tabs>
+          <w:tab w:val="num" w:pos="3600"/>
+        </w:tabs>
+        <w:ind w:left="3600" w:hanging="360"/>
+      </w:pPr>
+      <w:rPr>
+        <w:rFonts w:ascii="Wingdings" w:hAnsi="Wingdings" w:hint="default"/>
+        <w:sz w:val="20"/>
+      </w:rPr>
+    </w:lvl>
+    <w:lvl w:ilvl="5" w:tentative="1">
+      <w:start w:val="1"/>
+      <w:numFmt w:val="bullet"/>
+      <w:lvlText w:val=""/>
+      <w:lvlJc w:val="left"/>
+      <w:pPr>
+        <w:tabs>
+          <w:tab w:val="num" w:pos="4320"/>
+        </w:tabs>
+        <w:ind w:left="4320" w:hanging="360"/>
+      </w:pPr>
+      <w:rPr>
+        <w:rFonts w:ascii="Wingdings" w:hAnsi="Wingdings" w:hint="default"/>
+        <w:sz w:val="20"/>
+      </w:rPr>
+    </w:lvl>
+    <w:lvl w:ilvl="6" w:tentative="1">
+      <w:start w:val="1"/>
+      <w:numFmt w:val="bullet"/>
+      <w:lvlText w:val=""/>
+      <w:lvlJc w:val="left"/>
+      <w:pPr>
+        <w:tabs>
+          <w:tab w:val="num" w:pos="5040"/>
+        </w:tabs>
+        <w:ind w:left="5040" w:hanging="360"/>
+      </w:pPr>
+      <w:rPr>
+        <w:rFonts w:ascii="Wingdings" w:hAnsi="Wingdings" w:hint="default"/>
+        <w:sz w:val="20"/>
+      </w:rPr>
+    </w:lvl>
+    <w:lvl w:ilvl="7" w:tentative="1">
+      <w:start w:val="1"/>
+      <w:numFmt w:val="bullet"/>
+      <w:lvlText w:val=""/>
+      <w:lvlJc w:val="left"/>
+      <w:pPr>
+        <w:tabs>
+          <w:tab w:val="num" w:pos="5760"/>
+        </w:tabs>
+        <w:ind w:left="5760" w:hanging="360"/>
+      </w:pPr>
+      <w:rPr>
+        <w:rFonts w:ascii="Wingdings" w:hAnsi="Wingdings" w:hint="default"/>
+        <w:sz w:val="20"/>
+      </w:rPr>
+    </w:lvl>
+    <w:lvl w:ilvl="8" w:tentative="1">
+      <w:start w:val="1"/>
+      <w:numFmt w:val="bullet"/>
+      <w:lvlText w:val=""/>
+      <w:lvlJc w:val="left"/>
+      <w:pPr>
+        <w:tabs>
+          <w:tab w:val="num" w:pos="6480"/>
+        </w:tabs>
+        <w:ind w:left="6480" w:hanging="360"/>
+      </w:pPr>
+      <w:rPr>
+        <w:rFonts w:ascii="Wingdings" w:hAnsi="Wingdings" w:hint="default"/>
+        <w:sz w:val="20"/>
+      </w:rPr>
+    </w:lvl>
+  </w:abstractNum>
+  <w:abstractNum w:abstractNumId="10" w15:restartNumberingAfterBreak="0">
+    <w:nsid w:val="1D324CE0"/>
+    <w:multiLevelType w:val="multilevel"/>
+    <w:tmpl w:val="F36E832E"/>
+    <w:lvl w:ilvl="0">
+      <w:start w:val="1"/>
+      <w:numFmt w:val="bullet"/>
+      <w:lvlText w:val=""/>
+      <w:lvlJc w:val="left"/>
+      <w:pPr>
+        <w:tabs>
+          <w:tab w:val="num" w:pos="720"/>
+        </w:tabs>
+        <w:ind w:left="720" w:hanging="360"/>
+      </w:pPr>
+      <w:rPr>
+        <w:rFonts w:ascii="Symbol" w:hAnsi="Symbol" w:hint="default"/>
+        <w:sz w:val="20"/>
+      </w:rPr>
+    </w:lvl>
+    <w:lvl w:ilvl="1" w:tentative="1">
+      <w:start w:val="1"/>
+      <w:numFmt w:val="bullet"/>
+      <w:lvlText w:val="o"/>
+      <w:lvlJc w:val="left"/>
+      <w:pPr>
+        <w:tabs>
+          <w:tab w:val="num" w:pos="1440"/>
+        </w:tabs>
+        <w:ind w:left="1440" w:hanging="360"/>
+      </w:pPr>
+      <w:rPr>
+        <w:rFonts w:ascii="Courier New" w:hAnsi="Courier New" w:hint="default"/>
+        <w:sz w:val="20"/>
+      </w:rPr>
+    </w:lvl>
+    <w:lvl w:ilvl="2" w:tentative="1">
+      <w:start w:val="1"/>
+      <w:numFmt w:val="bullet"/>
+      <w:lvlText w:val=""/>
+      <w:lvlJc w:val="left"/>
+      <w:pPr>
+        <w:tabs>
+          <w:tab w:val="num" w:pos="2160"/>
+        </w:tabs>
+        <w:ind w:left="2160" w:hanging="360"/>
+      </w:pPr>
+      <w:rPr>
+        <w:rFonts w:ascii="Wingdings" w:hAnsi="Wingdings" w:hint="default"/>
+        <w:sz w:val="20"/>
+      </w:rPr>
+    </w:lvl>
+    <w:lvl w:ilvl="3" w:tentative="1">
+      <w:start w:val="1"/>
+      <w:numFmt w:val="bullet"/>
+      <w:lvlText w:val=""/>
+      <w:lvlJc w:val="left"/>
+      <w:pPr>
+        <w:tabs>
+          <w:tab w:val="num" w:pos="2880"/>
+        </w:tabs>
+        <w:ind w:left="2880" w:hanging="360"/>
+      </w:pPr>
+      <w:rPr>
+        <w:rFonts w:ascii="Wingdings" w:hAnsi="Wingdings" w:hint="default"/>
+        <w:sz w:val="20"/>
+      </w:rPr>
+    </w:lvl>
+    <w:lvl w:ilvl="4" w:tentative="1">
+      <w:start w:val="1"/>
+      <w:numFmt w:val="bullet"/>
+      <w:lvlText w:val=""/>
+      <w:lvlJc w:val="left"/>
+      <w:pPr>
+        <w:tabs>
+          <w:tab w:val="num" w:pos="3600"/>
+        </w:tabs>
+        <w:ind w:left="3600" w:hanging="360"/>
+      </w:pPr>
+      <w:rPr>
+        <w:rFonts w:ascii="Wingdings" w:hAnsi="Wingdings" w:hint="default"/>
+        <w:sz w:val="20"/>
+      </w:rPr>
+    </w:lvl>
+    <w:lvl w:ilvl="5" w:tentative="1">
+      <w:start w:val="1"/>
+      <w:numFmt w:val="bullet"/>
+      <w:lvlText w:val=""/>
+      <w:lvlJc w:val="left"/>
+      <w:pPr>
+        <w:tabs>
+          <w:tab w:val="num" w:pos="4320"/>
+        </w:tabs>
+        <w:ind w:left="4320" w:hanging="360"/>
+      </w:pPr>
+      <w:rPr>
+        <w:rFonts w:ascii="Wingdings" w:hAnsi="Wingdings" w:hint="default"/>
+        <w:sz w:val="20"/>
+      </w:rPr>
+    </w:lvl>
+    <w:lvl w:ilvl="6" w:tentative="1">
+      <w:start w:val="1"/>
+      <w:numFmt w:val="bullet"/>
+      <w:lvlText w:val=""/>
+      <w:lvlJc w:val="left"/>
+      <w:pPr>
+        <w:tabs>
+          <w:tab w:val="num" w:pos="5040"/>
+        </w:tabs>
+        <w:ind w:left="5040" w:hanging="360"/>
+      </w:pPr>
+      <w:rPr>
+        <w:rFonts w:ascii="Wingdings" w:hAnsi="Wingdings" w:hint="default"/>
+        <w:sz w:val="20"/>
+      </w:rPr>
+    </w:lvl>
+    <w:lvl w:ilvl="7" w:tentative="1">
+      <w:start w:val="1"/>
+      <w:numFmt w:val="bullet"/>
+      <w:lvlText w:val=""/>
+      <w:lvlJc w:val="left"/>
+      <w:pPr>
+        <w:tabs>
+          <w:tab w:val="num" w:pos="5760"/>
+        </w:tabs>
+        <w:ind w:left="5760" w:hanging="360"/>
+      </w:pPr>
+      <w:rPr>
+        <w:rFonts w:ascii="Wingdings" w:hAnsi="Wingdings" w:hint="default"/>
+        <w:sz w:val="20"/>
+      </w:rPr>
+    </w:lvl>
+    <w:lvl w:ilvl="8" w:tentative="1">
+      <w:start w:val="1"/>
+      <w:numFmt w:val="bullet"/>
+      <w:lvlText w:val=""/>
+      <w:lvlJc w:val="left"/>
+      <w:pPr>
+        <w:tabs>
+          <w:tab w:val="num" w:pos="6480"/>
+        </w:tabs>
+        <w:ind w:left="6480" w:hanging="360"/>
+      </w:pPr>
+      <w:rPr>
+        <w:rFonts w:ascii="Wingdings" w:hAnsi="Wingdings" w:hint="default"/>
+        <w:sz w:val="20"/>
+      </w:rPr>
+    </w:lvl>
+  </w:abstractNum>
+  <w:abstractNum w:abstractNumId="11" w15:restartNumberingAfterBreak="0">
+    <w:nsid w:val="37211F22"/>
+    <w:multiLevelType w:val="multilevel"/>
+    <w:tmpl w:val="405EE45E"/>
+    <w:lvl w:ilvl="0">
+      <w:start w:val="1"/>
+      <w:numFmt w:val="bullet"/>
+      <w:lvlText w:val=""/>
+      <w:lvlJc w:val="left"/>
+      <w:pPr>
+        <w:tabs>
+          <w:tab w:val="num" w:pos="720"/>
+        </w:tabs>
+        <w:ind w:left="720" w:hanging="360"/>
+      </w:pPr>
+      <w:rPr>
+        <w:rFonts w:ascii="Symbol" w:hAnsi="Symbol" w:hint="default"/>
+        <w:sz w:val="20"/>
+      </w:rPr>
+    </w:lvl>
+    <w:lvl w:ilvl="1" w:tentative="1">
+      <w:start w:val="1"/>
+      <w:numFmt w:val="bullet"/>
+      <w:lvlText w:val="o"/>
+      <w:lvlJc w:val="left"/>
+      <w:pPr>
+        <w:tabs>
+          <w:tab w:val="num" w:pos="1440"/>
+        </w:tabs>
+        <w:ind w:left="1440" w:hanging="360"/>
+      </w:pPr>
+      <w:rPr>
+        <w:rFonts w:ascii="Courier New" w:hAnsi="Courier New" w:hint="default"/>
+        <w:sz w:val="20"/>
+      </w:rPr>
+    </w:lvl>
+    <w:lvl w:ilvl="2" w:tentative="1">
+      <w:start w:val="1"/>
+      <w:numFmt w:val="bullet"/>
+      <w:lvlText w:val=""/>
+      <w:lvlJc w:val="left"/>
+      <w:pPr>
+        <w:tabs>
+          <w:tab w:val="num" w:pos="2160"/>
+        </w:tabs>
+        <w:ind w:left="2160" w:hanging="360"/>
+      </w:pPr>
+      <w:rPr>
+        <w:rFonts w:ascii="Wingdings" w:hAnsi="Wingdings" w:hint="default"/>
+        <w:sz w:val="20"/>
+      </w:rPr>
+    </w:lvl>
+    <w:lvl w:ilvl="3" w:tentative="1">
+      <w:start w:val="1"/>
+      <w:numFmt w:val="bullet"/>
+      <w:lvlText w:val=""/>
+      <w:lvlJc w:val="left"/>
+      <w:pPr>
+        <w:tabs>
+          <w:tab w:val="num" w:pos="2880"/>
+        </w:tabs>
+        <w:ind w:left="2880" w:hanging="360"/>
+      </w:pPr>
+      <w:rPr>
+        <w:rFonts w:ascii="Wingdings" w:hAnsi="Wingdings" w:hint="default"/>
+        <w:sz w:val="20"/>
+      </w:rPr>
+    </w:lvl>
+    <w:lvl w:ilvl="4" w:tentative="1">
+      <w:start w:val="1"/>
+      <w:numFmt w:val="bullet"/>
+      <w:lvlText w:val=""/>
+      <w:lvlJc w:val="left"/>
+      <w:pPr>
+        <w:tabs>
+          <w:tab w:val="num" w:pos="3600"/>
+        </w:tabs>
+        <w:ind w:left="3600" w:hanging="360"/>
+      </w:pPr>
+      <w:rPr>
+        <w:rFonts w:ascii="Wingdings" w:hAnsi="Wingdings" w:hint="default"/>
+        <w:sz w:val="20"/>
+      </w:rPr>
+    </w:lvl>
+    <w:lvl w:ilvl="5" w:tentative="1">
+      <w:start w:val="1"/>
+      <w:numFmt w:val="bullet"/>
+      <w:lvlText w:val=""/>
+      <w:lvlJc w:val="left"/>
+      <w:pPr>
+        <w:tabs>
+          <w:tab w:val="num" w:pos="4320"/>
+        </w:tabs>
+        <w:ind w:left="4320" w:hanging="360"/>
+      </w:pPr>
+      <w:rPr>
+        <w:rFonts w:ascii="Wingdings" w:hAnsi="Wingdings" w:hint="default"/>
+        <w:sz w:val="20"/>
+      </w:rPr>
+    </w:lvl>
+    <w:lvl w:ilvl="6" w:tentative="1">
+      <w:start w:val="1"/>
+      <w:numFmt w:val="bullet"/>
+      <w:lvlText w:val=""/>
+      <w:lvlJc w:val="left"/>
+      <w:pPr>
+        <w:tabs>
+          <w:tab w:val="num" w:pos="5040"/>
+        </w:tabs>
+        <w:ind w:left="5040" w:hanging="360"/>
+      </w:pPr>
+      <w:rPr>
+        <w:rFonts w:ascii="Wingdings" w:hAnsi="Wingdings" w:hint="default"/>
+        <w:sz w:val="20"/>
+      </w:rPr>
+    </w:lvl>
+    <w:lvl w:ilvl="7" w:tentative="1">
+      <w:start w:val="1"/>
+      <w:numFmt w:val="bullet"/>
+      <w:lvlText w:val=""/>
+      <w:lvlJc w:val="left"/>
+      <w:pPr>
+        <w:tabs>
+          <w:tab w:val="num" w:pos="5760"/>
+        </w:tabs>
+        <w:ind w:left="5760" w:hanging="360"/>
+      </w:pPr>
+      <w:rPr>
+        <w:rFonts w:ascii="Wingdings" w:hAnsi="Wingdings" w:hint="default"/>
+        <w:sz w:val="20"/>
+      </w:rPr>
+    </w:lvl>
+    <w:lvl w:ilvl="8" w:tentative="1">
+      <w:start w:val="1"/>
+      <w:numFmt w:val="bullet"/>
+      <w:lvlText w:val=""/>
+      <w:lvlJc w:val="left"/>
+      <w:pPr>
+        <w:tabs>
+          <w:tab w:val="num" w:pos="6480"/>
+        </w:tabs>
+        <w:ind w:left="6480" w:hanging="360"/>
+      </w:pPr>
+      <w:rPr>
+        <w:rFonts w:ascii="Wingdings" w:hAnsi="Wingdings" w:hint="default"/>
+        <w:sz w:val="20"/>
+      </w:rPr>
+    </w:lvl>
+  </w:abstractNum>
+  <w:abstractNum w:abstractNumId="12" w15:restartNumberingAfterBreak="0">
+    <w:nsid w:val="57767FDD"/>
+    <w:multiLevelType w:val="multilevel"/>
+    <w:tmpl w:val="1F54408C"/>
+    <w:lvl w:ilvl="0">
+      <w:start w:val="1"/>
+      <w:numFmt w:val="bullet"/>
+      <w:lvlText w:val=""/>
+      <w:lvlJc w:val="left"/>
+      <w:pPr>
+        <w:tabs>
+          <w:tab w:val="num" w:pos="720"/>
+        </w:tabs>
+        <w:ind w:left="720" w:hanging="360"/>
+      </w:pPr>
+      <w:rPr>
+        <w:rFonts w:ascii="Symbol" w:hAnsi="Symbol" w:hint="default"/>
+        <w:sz w:val="20"/>
+      </w:rPr>
+    </w:lvl>
+    <w:lvl w:ilvl="1" w:tentative="1">
+      <w:start w:val="1"/>
+      <w:numFmt w:val="bullet"/>
+      <w:lvlText w:val="o"/>
+      <w:lvlJc w:val="left"/>
+      <w:pPr>
+        <w:tabs>
+          <w:tab w:val="num" w:pos="1440"/>
+        </w:tabs>
+        <w:ind w:left="1440" w:hanging="360"/>
+      </w:pPr>
+      <w:rPr>
+        <w:rFonts w:ascii="Courier New" w:hAnsi="Courier New" w:hint="default"/>
+        <w:sz w:val="20"/>
+      </w:rPr>
+    </w:lvl>
+    <w:lvl w:ilvl="2" w:tentative="1">
+      <w:start w:val="1"/>
+      <w:numFmt w:val="bullet"/>
+      <w:lvlText w:val=""/>
+      <w:lvlJc w:val="left"/>
+      <w:pPr>
+        <w:tabs>
+          <w:tab w:val="num" w:pos="2160"/>
+        </w:tabs>
+        <w:ind w:left="2160" w:hanging="360"/>
+      </w:pPr>
+      <w:rPr>
+        <w:rFonts w:ascii="Wingdings" w:hAnsi="Wingdings" w:hint="default"/>
+        <w:sz w:val="20"/>
+      </w:rPr>
+    </w:lvl>
+    <w:lvl w:ilvl="3" w:tentative="1">
+      <w:start w:val="1"/>
+      <w:numFmt w:val="bullet"/>
+      <w:lvlText w:val=""/>
+      <w:lvlJc w:val="left"/>
+      <w:pPr>
+        <w:tabs>
+          <w:tab w:val="num" w:pos="2880"/>
+        </w:tabs>
+        <w:ind w:left="2880" w:hanging="360"/>
+      </w:pPr>
+      <w:rPr>
+        <w:rFonts w:ascii="Wingdings" w:hAnsi="Wingdings" w:hint="default"/>
+        <w:sz w:val="20"/>
+      </w:rPr>
+    </w:lvl>
+    <w:lvl w:ilvl="4" w:tentative="1">
+      <w:start w:val="1"/>
+      <w:numFmt w:val="bullet"/>
+      <w:lvlText w:val=""/>
+      <w:lvlJc w:val="left"/>
+      <w:pPr>
+        <w:tabs>
+          <w:tab w:val="num" w:pos="3600"/>
+        </w:tabs>
+        <w:ind w:left="3600" w:hanging="360"/>
+      </w:pPr>
+      <w:rPr>
+        <w:rFonts w:ascii="Wingdings" w:hAnsi="Wingdings" w:hint="default"/>
+        <w:sz w:val="20"/>
+      </w:rPr>
+    </w:lvl>
+    <w:lvl w:ilvl="5" w:tentative="1">
+      <w:start w:val="1"/>
+      <w:numFmt w:val="bullet"/>
+      <w:lvlText w:val=""/>
+      <w:lvlJc w:val="left"/>
+      <w:pPr>
+        <w:tabs>
+          <w:tab w:val="num" w:pos="4320"/>
+        </w:tabs>
+        <w:ind w:left="4320" w:hanging="360"/>
+      </w:pPr>
+      <w:rPr>
+        <w:rFonts w:ascii="Wingdings" w:hAnsi="Wingdings" w:hint="default"/>
+        <w:sz w:val="20"/>
+      </w:rPr>
+    </w:lvl>
+    <w:lvl w:ilvl="6" w:tentative="1">
+      <w:start w:val="1"/>
+      <w:numFmt w:val="bullet"/>
+      <w:lvlText w:val=""/>
+      <w:lvlJc w:val="left"/>
+      <w:pPr>
+        <w:tabs>
+          <w:tab w:val="num" w:pos="5040"/>
+        </w:tabs>
+        <w:ind w:left="5040" w:hanging="360"/>
+      </w:pPr>
+      <w:rPr>
+        <w:rFonts w:ascii="Wingdings" w:hAnsi="Wingdings" w:hint="default"/>
+        <w:sz w:val="20"/>
+      </w:rPr>
+    </w:lvl>
+    <w:lvl w:ilvl="7" w:tentative="1">
+      <w:start w:val="1"/>
+      <w:numFmt w:val="bullet"/>
+      <w:lvlText w:val=""/>
+      <w:lvlJc w:val="left"/>
+      <w:pPr>
+        <w:tabs>
+          <w:tab w:val="num" w:pos="5760"/>
+        </w:tabs>
+        <w:ind w:left="5760" w:hanging="360"/>
+      </w:pPr>
+      <w:rPr>
+        <w:rFonts w:ascii="Wingdings" w:hAnsi="Wingdings" w:hint="default"/>
+        <w:sz w:val="20"/>
+      </w:rPr>
+    </w:lvl>
+    <w:lvl w:ilvl="8" w:tentative="1">
+      <w:start w:val="1"/>
+      <w:numFmt w:val="bullet"/>
+      <w:lvlText w:val=""/>
+      <w:lvlJc w:val="left"/>
+      <w:pPr>
+        <w:tabs>
+          <w:tab w:val="num" w:pos="6480"/>
+        </w:tabs>
+        <w:ind w:left="6480" w:hanging="360"/>
+      </w:pPr>
+      <w:rPr>
+        <w:rFonts w:ascii="Wingdings" w:hAnsi="Wingdings" w:hint="default"/>
+        <w:sz w:val="20"/>
+      </w:rPr>
+    </w:lvl>
+  </w:abstractNum>
+  <w:abstractNum w:abstractNumId="13" w15:restartNumberingAfterBreak="0">
+    <w:nsid w:val="718835E1"/>
+    <w:multiLevelType w:val="multilevel"/>
+    <w:tmpl w:val="6518B654"/>
+    <w:lvl w:ilvl="0">
+      <w:start w:val="1"/>
+      <w:numFmt w:val="bullet"/>
+      <w:lvlText w:val=""/>
+      <w:lvlJc w:val="left"/>
+      <w:pPr>
+        <w:tabs>
+          <w:tab w:val="num" w:pos="720"/>
+        </w:tabs>
+        <w:ind w:left="720" w:hanging="360"/>
+      </w:pPr>
+      <w:rPr>
+        <w:rFonts w:ascii="Symbol" w:hAnsi="Symbol" w:hint="default"/>
+        <w:sz w:val="20"/>
+      </w:rPr>
+    </w:lvl>
+    <w:lvl w:ilvl="1" w:tentative="1">
+      <w:start w:val="1"/>
+      <w:numFmt w:val="bullet"/>
+      <w:lvlText w:val="o"/>
+      <w:lvlJc w:val="left"/>
+      <w:pPr>
+        <w:tabs>
+          <w:tab w:val="num" w:pos="1440"/>
+        </w:tabs>
+        <w:ind w:left="1440" w:hanging="360"/>
+      </w:pPr>
+      <w:rPr>
+        <w:rFonts w:ascii="Courier New" w:hAnsi="Courier New" w:hint="default"/>
+        <w:sz w:val="20"/>
+      </w:rPr>
+    </w:lvl>
+    <w:lvl w:ilvl="2" w:tentative="1">
+      <w:start w:val="1"/>
+      <w:numFmt w:val="bullet"/>
+      <w:lvlText w:val=""/>
+      <w:lvlJc w:val="left"/>
+      <w:pPr>
+        <w:tabs>
+          <w:tab w:val="num" w:pos="2160"/>
+        </w:tabs>
+        <w:ind w:left="2160" w:hanging="360"/>
+      </w:pPr>
+      <w:rPr>
+        <w:rFonts w:ascii="Wingdings" w:hAnsi="Wingdings" w:hint="default"/>
+        <w:sz w:val="20"/>
+      </w:rPr>
+    </w:lvl>
+    <w:lvl w:ilvl="3" w:tentative="1">
+      <w:start w:val="1"/>
+      <w:numFmt w:val="bullet"/>
+      <w:lvlText w:val=""/>
+      <w:lvlJc w:val="left"/>
+      <w:pPr>
+        <w:tabs>
+          <w:tab w:val="num" w:pos="2880"/>
+        </w:tabs>
+        <w:ind w:left="2880" w:hanging="360"/>
+      </w:pPr>
+      <w:rPr>
+        <w:rFonts w:ascii="Wingdings" w:hAnsi="Wingdings" w:hint="default"/>
+        <w:sz w:val="20"/>
+      </w:rPr>
+    </w:lvl>
+    <w:lvl w:ilvl="4" w:tentative="1">
+      <w:start w:val="1"/>
+      <w:numFmt w:val="bullet"/>
+      <w:lvlText w:val=""/>
+      <w:lvlJc w:val="left"/>
+      <w:pPr>
+        <w:tabs>
+          <w:tab w:val="num" w:pos="3600"/>
+        </w:tabs>
+        <w:ind w:left="3600" w:hanging="360"/>
+      </w:pPr>
+      <w:rPr>
+        <w:rFonts w:ascii="Wingdings" w:hAnsi="Wingdings" w:hint="default"/>
+        <w:sz w:val="20"/>
+      </w:rPr>
+    </w:lvl>
+    <w:lvl w:ilvl="5" w:tentative="1">
+      <w:start w:val="1"/>
+      <w:numFmt w:val="bullet"/>
+      <w:lvlText w:val=""/>
+      <w:lvlJc w:val="left"/>
+      <w:pPr>
+        <w:tabs>
+          <w:tab w:val="num" w:pos="4320"/>
+        </w:tabs>
+        <w:ind w:left="4320" w:hanging="360"/>
+      </w:pPr>
+      <w:rPr>
+        <w:rFonts w:ascii="Wingdings" w:hAnsi="Wingdings" w:hint="default"/>
+        <w:sz w:val="20"/>
+      </w:rPr>
+    </w:lvl>
+    <w:lvl w:ilvl="6" w:tentative="1">
+      <w:start w:val="1"/>
+      <w:numFmt w:val="bullet"/>
+      <w:lvlText w:val=""/>
+      <w:lvlJc w:val="left"/>
+      <w:pPr>
+        <w:tabs>
+          <w:tab w:val="num" w:pos="5040"/>
+        </w:tabs>
+        <w:ind w:left="5040" w:hanging="360"/>
+      </w:pPr>
+      <w:rPr>
+        <w:rFonts w:ascii="Wingdings" w:hAnsi="Wingdings" w:hint="default"/>
+        <w:sz w:val="20"/>
+      </w:rPr>
+    </w:lvl>
+    <w:lvl w:ilvl="7" w:tentative="1">
+      <w:start w:val="1"/>
+      <w:numFmt w:val="bullet"/>
+      <w:lvlText w:val=""/>
+      <w:lvlJc w:val="left"/>
+      <w:pPr>
+        <w:tabs>
+          <w:tab w:val="num" w:pos="5760"/>
+        </w:tabs>
+        <w:ind w:left="5760" w:hanging="360"/>
+      </w:pPr>
+      <w:rPr>
+        <w:rFonts w:ascii="Wingdings" w:hAnsi="Wingdings" w:hint="default"/>
+        <w:sz w:val="20"/>
+      </w:rPr>
+    </w:lvl>
+    <w:lvl w:ilvl="8" w:tentative="1">
+      <w:start w:val="1"/>
+      <w:numFmt w:val="bullet"/>
+      <w:lvlText w:val=""/>
+      <w:lvlJc w:val="left"/>
+      <w:pPr>
+        <w:tabs>
+          <w:tab w:val="num" w:pos="6480"/>
+        </w:tabs>
+        <w:ind w:left="6480" w:hanging="360"/>
+      </w:pPr>
+      <w:rPr>
+        <w:rFonts w:ascii="Wingdings" w:hAnsi="Wingdings" w:hint="default"/>
+        <w:sz w:val="20"/>
       </w:rPr>
     </w:lvl>
   </w:abstractNum>
@@ -416,6 +1335,21 @@
   </w:num>
   <w:num w:numId="9" w16cid:durableId="482891417">
     <w:abstractNumId w:val="0"/>
+  </w:num>
+  <w:num w:numId="10" w16cid:durableId="1827434963">
+    <w:abstractNumId w:val="10"/>
+  </w:num>
+  <w:num w:numId="11" w16cid:durableId="399520147">
+    <w:abstractNumId w:val="13"/>
+  </w:num>
+  <w:num w:numId="12" w16cid:durableId="1268002310">
+    <w:abstractNumId w:val="9"/>
+  </w:num>
+  <w:num w:numId="13" w16cid:durableId="1467969634">
+    <w:abstractNumId w:val="12"/>
+  </w:num>
+  <w:num w:numId="14" w16cid:durableId="1242057976">
+    <w:abstractNumId w:val="11"/>
   </w:num>
 </w:numbering>
 </file>
@@ -1023,7 +1957,6 @@
   <w:style w:type="character" w:default="1" w:styleId="DefaultParagraphFont">
     <w:name w:val="Default Paragraph Font"/>
     <w:uiPriority w:val="1"/>
-    <w:semiHidden/>
     <w:unhideWhenUsed/>
   </w:style>
   <w:style w:type="table" w:default="1" w:styleId="TableNormal">

</xml_diff>